<commit_message>
change register page and update doc
</commit_message>
<xml_diff>
--- a/doc/บทที่ 2 นำ.docx
+++ b/doc/บทที่ 2 นำ.docx
@@ -166,7 +166,25 @@
           <w:szCs w:val="32"/>
           <w:cs/>
         </w:rPr>
-        <w:t>ไปที่อาจารย์ประจำชั้น อาจารย์ประจำชั้นทำการเก็บรวบรวมใบนำฝากและเงินฝาก พร้อมทั้งสรุปยอดเงินฝาก ก่อนที่จะนำเงินไปฝากที่ธนาคารโรงเรียน นักศึกษาหรืออาจารย์ประจำชั้นสามารถแก้ไขยอดเงินฝากได้ตลอดเวลา จนกว่าจะมีการนำไปฝากที่ธนาคารโร</w:t>
+        <w:t>ไปที่อาจารย์ประจำชั้น อาจารย์ประจำชั้นทำการเก็บรวบรวมใบนำฝากและ</w:t>
+      </w:r>
+      <w:r>
+        <w:rPr>
+          <w:rFonts w:ascii="TH SarabunPSK" w:hAnsi="TH SarabunPSK" w:cs="TH SarabunPSK" w:hint="cs"/>
+          <w:sz w:val="32"/>
+          <w:szCs w:val="32"/>
+          <w:cs/>
+        </w:rPr>
+        <w:t>ยอดเงิน</w:t>
+      </w:r>
+      <w:r>
+        <w:rPr>
+          <w:rFonts w:ascii="TH SarabunPSK" w:hAnsi="TH SarabunPSK" w:cs="TH SarabunPSK"/>
+          <w:sz w:val="32"/>
+          <w:szCs w:val="32"/>
+          <w:cs/>
+        </w:rPr>
+        <w:t>ฝาก พร้อมทั้งสรุปยอดเงินฝาก ก่อนที่จะนำเงินไปฝากที่ธนาคารโรงเรียน นักศึกษาหรืออาจารย์ประจำชั้นสามารถแก้ไขยอดเงินฝากได้ตลอดเวลา จนกว่าจะมีการนำไปฝากที่ธนาคารโร</w:t>
       </w:r>
       <w:r>
         <w:rPr>
@@ -193,7 +211,7 @@
         <w:ind w:left="720" w:firstLine="720"/>
         <w:jc w:val="thaiDistribute"/>
         <w:rPr>
-          <w:rFonts w:ascii="TH SarabunPSK" w:hAnsi="TH SarabunPSK" w:cs="TH SarabunPSK" w:hint="cs"/>
+          <w:rFonts w:ascii="TH SarabunPSK" w:hAnsi="TH SarabunPSK" w:cs="TH SarabunPSK"/>
           <w:sz w:val="32"/>
           <w:szCs w:val="32"/>
           <w:cs/>
@@ -449,7 +467,79 @@
           <w:szCs w:val="32"/>
           <w:cs/>
         </w:rPr>
-        <w:t xml:space="preserve"> แล้วให้เหรัญญิกและอาจารย์ ตรวจสอบยอดเงินพร้อมยืนยันยอดเงินว่าถูกต้อง เมื่อกดยืนยันแล้วจะไม่สามารถแก้ไขยอดเงินได้เพื่อเป็นการเพิ่มความปลอดภัยให้กับระบบ ระบบงานใหม่มีขั้นตอนการดำเนินงานดังนี้</w:t>
+        <w:t xml:space="preserve"> แล้วให้เหรัญญิกและอาจารย์</w:t>
+      </w:r>
+      <w:r>
+        <w:rPr>
+          <w:rFonts w:ascii="TH SarabunPSK" w:hAnsi="TH SarabunPSK" w:cs="TH SarabunPSK" w:hint="cs"/>
+          <w:sz w:val="32"/>
+          <w:szCs w:val="32"/>
+          <w:cs/>
+        </w:rPr>
+        <w:t>ประจำชั้น</w:t>
+      </w:r>
+      <w:r>
+        <w:rPr>
+          <w:rFonts w:ascii="TH SarabunPSK" w:hAnsi="TH SarabunPSK" w:cs="TH SarabunPSK" w:hint="cs"/>
+          <w:sz w:val="32"/>
+          <w:szCs w:val="32"/>
+          <w:cs/>
+        </w:rPr>
+        <w:t xml:space="preserve"> ตรวจสอบยอดเงิน</w:t>
+      </w:r>
+      <w:r>
+        <w:rPr>
+          <w:rFonts w:ascii="TH SarabunPSK" w:hAnsi="TH SarabunPSK" w:cs="TH SarabunPSK" w:hint="cs"/>
+          <w:sz w:val="32"/>
+          <w:szCs w:val="32"/>
+          <w:cs/>
+        </w:rPr>
+        <w:t>ฝากและ</w:t>
+      </w:r>
+      <w:r>
+        <w:rPr>
+          <w:rFonts w:ascii="TH SarabunPSK" w:hAnsi="TH SarabunPSK" w:cs="TH SarabunPSK" w:hint="cs"/>
+          <w:sz w:val="32"/>
+          <w:szCs w:val="32"/>
+          <w:cs/>
+        </w:rPr>
+        <w:t>ยืนยันยอดเงิน</w:t>
+      </w:r>
+      <w:r>
+        <w:rPr>
+          <w:rFonts w:ascii="TH SarabunPSK" w:hAnsi="TH SarabunPSK" w:cs="TH SarabunPSK" w:hint="cs"/>
+          <w:sz w:val="32"/>
+          <w:szCs w:val="32"/>
+          <w:cs/>
+        </w:rPr>
+        <w:t>ฝาก</w:t>
+      </w:r>
+      <w:r>
+        <w:rPr>
+          <w:rFonts w:ascii="TH SarabunPSK" w:hAnsi="TH SarabunPSK" w:cs="TH SarabunPSK" w:hint="cs"/>
+          <w:sz w:val="32"/>
+          <w:szCs w:val="32"/>
+          <w:cs/>
+        </w:rPr>
+        <w:t xml:space="preserve"> เมื่อกดยืนยันแล้วจะไม่สามารถแก้ไขยอดเงินได้เพื่อเป็นการเพิ่มความปลอดภัยให้กับระบบ</w:t>
+      </w:r>
+      <w:r>
+        <w:rPr>
+          <w:rFonts w:ascii="TH SarabunPSK" w:hAnsi="TH SarabunPSK" w:cs="TH SarabunPSK" w:hint="cs"/>
+          <w:sz w:val="32"/>
+          <w:szCs w:val="32"/>
+          <w:cs/>
+        </w:rPr>
+        <w:t>งาน</w:t>
+      </w:r>
+      <w:r>
+        <w:rPr>
+          <w:rFonts w:ascii="TH SarabunPSK" w:hAnsi="TH SarabunPSK" w:cs="TH SarabunPSK" w:hint="cs"/>
+          <w:sz w:val="32"/>
+          <w:szCs w:val="32"/>
+          <w:cs/>
+        </w:rPr>
+        <w:t xml:space="preserve"> ระบบงานใหม่มีขั้นตอนการดำเนินงานดังนี้</w:t>
       </w:r>
     </w:p>
     <w:p>

</xml_diff>